<commit_message>
Update new information into dox file
</commit_message>
<xml_diff>
--- a/docs/LePhucDuc_CV.docx
+++ b/docs/LePhucDuc_CV.docx
@@ -101,13 +101,7 @@
         <w:rPr>
           <w:rFonts w:ascii="Times New Roman" w:hAnsi="Times New Roman" w:cs="Times New Roman"/>
         </w:rPr>
-        <w:t xml:space="preserve">: C, C++, </w:t>
-      </w:r>
-      <w:r>
-        <w:rPr>
-          <w:rFonts w:ascii="Times New Roman" w:hAnsi="Times New Roman" w:cs="Times New Roman"/>
-        </w:rPr>
-        <w:t>Python</w:t>
+        <w:t>: C, C++, Python</w:t>
       </w:r>
     </w:p>
     <w:p>
@@ -280,15 +274,7 @@
           <w:b/>
           <w:bCs/>
         </w:rPr>
-        <w:t xml:space="preserve">Ho Chi Minh </w:t>
-      </w:r>
-      <w:r>
-        <w:rPr>
-          <w:rFonts w:ascii="Times New Roman" w:eastAsia="Times New Roman" w:hAnsi="Times New Roman" w:cs="Times New Roman"/>
-          <w:b/>
-          <w:bCs/>
-        </w:rPr>
-        <w:t>City University of Technology, Ho Chi Minh City</w:t>
+        <w:t>Ho Chi Minh City University of Technology, Ho Chi Minh City</w:t>
       </w:r>
       <w:r>
         <w:rPr>
@@ -525,13 +511,7 @@
         <w:rPr>
           <w:rFonts w:ascii="Times New Roman" w:hAnsi="Times New Roman" w:cs="Times New Roman"/>
         </w:rPr>
-        <w:t xml:space="preserve"> in Master </w:t>
-      </w:r>
-      <w:r>
-        <w:rPr>
-          <w:rFonts w:ascii="Times New Roman" w:hAnsi="Times New Roman" w:cs="Times New Roman"/>
-        </w:rPr>
-        <w:t xml:space="preserve">software </w:t>
+        <w:t xml:space="preserve"> in Master software </w:t>
       </w:r>
       <w:r>
         <w:rPr>
@@ -645,13 +625,7 @@
         <w:rPr>
           <w:rFonts w:ascii="Times New Roman" w:hAnsi="Times New Roman" w:cs="Times New Roman"/>
         </w:rPr>
-        <w:t>C</w:t>
-      </w:r>
-      <w:r>
-        <w:rPr>
-          <w:rFonts w:ascii="Times New Roman" w:hAnsi="Times New Roman" w:cs="Times New Roman"/>
-        </w:rPr>
-        <w:t xml:space="preserve">reating the platform software to integrate Master </w:t>
+        <w:t xml:space="preserve">Creating the platform software to integrate Master </w:t>
       </w:r>
       <w:r>
         <w:rPr>
@@ -802,7 +776,19 @@
         <w:rPr>
           <w:rFonts w:ascii="Times New Roman" w:hAnsi="Times New Roman" w:cs="Times New Roman"/>
         </w:rPr>
-        <w:t>Building the framework for clear, functional C document using Doxygen + Sphinx.</w:t>
+        <w:t xml:space="preserve">Building the framework for clear, functional C document </w:t>
+      </w:r>
+      <w:r>
+        <w:rPr>
+          <w:rFonts w:ascii="Times New Roman" w:hAnsi="Times New Roman" w:cs="Times New Roman"/>
+        </w:rPr>
+        <w:t xml:space="preserve">project page </w:t>
+      </w:r>
+      <w:r>
+        <w:rPr>
+          <w:rFonts w:ascii="Times New Roman" w:hAnsi="Times New Roman" w:cs="Times New Roman"/>
+        </w:rPr>
+        <w:t>using Doxygen + Sphinx.</w:t>
       </w:r>
     </w:p>
     <w:p>
@@ -898,13 +884,7 @@
         <w:rPr>
           <w:rFonts w:ascii="Times New Roman" w:hAnsi="Times New Roman" w:cs="Times New Roman"/>
         </w:rPr>
-        <w:t>Collaborate with ETA</w:t>
-      </w:r>
-      <w:r>
-        <w:rPr>
-          <w:rFonts w:ascii="Times New Roman" w:hAnsi="Times New Roman" w:cs="Times New Roman"/>
-        </w:rPr>
-        <w:t xml:space="preserve"> to bring up PK’s features into DreamKit</w:t>
+        <w:t>Collaborate with ETA to bring up PK’s features into DreamKit</w:t>
       </w:r>
       <w:r>
         <w:rPr>
@@ -958,13 +938,7 @@
         <w:rPr>
           <w:rFonts w:ascii="Times New Roman" w:hAnsi="Times New Roman" w:cs="Times New Roman"/>
         </w:rPr>
-        <w:t>Experienced in developing and debugging software</w:t>
-      </w:r>
-      <w:r>
-        <w:rPr>
-          <w:rFonts w:ascii="Times New Roman" w:hAnsi="Times New Roman" w:cs="Times New Roman"/>
-        </w:rPr>
-        <w:t xml:space="preserve"> in Linux environment.</w:t>
+        <w:t>Experienced in developing and debugging software in Linux environment.</w:t>
       </w:r>
     </w:p>
     <w:p>
@@ -1097,14 +1071,7 @@
           <w:rFonts w:ascii="Times New Roman" w:hAnsi="Times New Roman" w:cs="Times New Roman"/>
           <w:lang w:val="vi-VN"/>
         </w:rPr>
-        <w:t>S</w:t>
-      </w:r>
-      <w:r>
-        <w:rPr>
-          <w:rFonts w:ascii="Times New Roman" w:hAnsi="Times New Roman" w:cs="Times New Roman"/>
-          <w:lang w:val="vi-VN"/>
-        </w:rPr>
-        <w:t>uccessfully building a platform software to integrate SaaP product which contributed to the validating process of both VnV and Developer team.</w:t>
+        <w:t>Successfully building a platform software to integrate SaaP product which contributed to the validating process of both VnV and Developer team.</w:t>
       </w:r>
     </w:p>
     <w:p>
@@ -1149,14 +1116,7 @@
           <w:rFonts w:ascii="Times New Roman" w:hAnsi="Times New Roman" w:cs="Times New Roman"/>
           <w:b/>
         </w:rPr>
-        <w:t>P</w:t>
-      </w:r>
-      <w:r>
-        <w:rPr>
-          <w:rFonts w:ascii="Times New Roman" w:hAnsi="Times New Roman" w:cs="Times New Roman"/>
-          <w:b/>
-        </w:rPr>
-        <w:t>roduct</w:t>
+        <w:t>Product</w:t>
       </w:r>
       <w:r>
         <w:rPr>
@@ -1261,14 +1221,7 @@
           <w:rFonts w:ascii="Times New Roman" w:hAnsi="Times New Roman" w:cs="Times New Roman"/>
           <w:lang w:val="vi-VN"/>
         </w:rPr>
-        <w:t xml:space="preserve">Responsible for Software </w:t>
-      </w:r>
-      <w:r>
-        <w:rPr>
-          <w:rFonts w:ascii="Times New Roman" w:hAnsi="Times New Roman" w:cs="Times New Roman"/>
-          <w:lang w:val="vi-VN"/>
-        </w:rPr>
-        <w:t xml:space="preserve">Developer in Master ECU </w:t>
+        <w:t xml:space="preserve">Responsible for Software Developer in Master ECU </w:t>
       </w:r>
       <w:r>
         <w:rPr>
@@ -1331,7 +1284,20 @@
           <w:rFonts w:ascii="Times New Roman" w:hAnsi="Times New Roman" w:cs="Times New Roman"/>
           <w:lang w:val="vi-VN"/>
         </w:rPr>
-        <w:t>Support to integrate new SIP from Vector and support to debug problem in SIP package.</w:t>
+        <w:t xml:space="preserve">Support to integrate new SIP from Vector and debug </w:t>
+      </w:r>
+      <w:r>
+        <w:rPr>
+          <w:rFonts w:ascii="Times New Roman" w:hAnsi="Times New Roman" w:cs="Times New Roman"/>
+        </w:rPr>
+        <w:t>issue with</w:t>
+      </w:r>
+      <w:r>
+        <w:rPr>
+          <w:rFonts w:ascii="Times New Roman" w:hAnsi="Times New Roman" w:cs="Times New Roman"/>
+          <w:lang w:val="vi-VN"/>
+        </w:rPr>
+        <w:t>in SIP package.</w:t>
       </w:r>
     </w:p>
     <w:p>
@@ -1354,35 +1320,85 @@
       <w:r>
         <w:rPr>
           <w:rFonts w:ascii="Times New Roman" w:hAnsi="Times New Roman" w:cs="Times New Roman"/>
+        </w:rPr>
+        <w:t>Experienced with</w:t>
+      </w:r>
+      <w:r>
+        <w:rPr>
+          <w:rFonts w:ascii="Times New Roman" w:hAnsi="Times New Roman" w:cs="Times New Roman"/>
           <w:lang w:val="vi-VN"/>
         </w:rPr>
-        <w:t>Understanding CCC (Car Connectivity Consortium).</w:t>
+        <w:t xml:space="preserve"> CCC (Car Connectivity Consortium).</w:t>
       </w:r>
     </w:p>
     <w:p>
       <w:pPr>
         <w:pStyle w:val="ListParagraph"/>
         <w:numPr>
-          <w:ilvl w:val="0"/>
+          <w:ilvl w:val="1"/>
           <w:numId w:val="3"/>
         </w:numPr>
         <w:tabs>
           <w:tab w:val="right" w:pos="10426"/>
         </w:tabs>
         <w:spacing w:after="0"/>
-        <w:ind w:left="450"/>
+        <w:ind w:left="720"/>
         <w:jc w:val="both"/>
         <w:rPr>
           <w:rFonts w:ascii="Times New Roman" w:hAnsi="Times New Roman" w:cs="Times New Roman"/>
+        </w:rPr>
+      </w:pPr>
+      <w:r>
+        <w:rPr>
+          <w:rFonts w:ascii="Times New Roman" w:hAnsi="Times New Roman" w:cs="Times New Roman"/>
+        </w:rPr>
+        <w:t>D</w:t>
+      </w:r>
+      <w:r>
+        <w:rPr>
+          <w:rFonts w:ascii="Times New Roman" w:hAnsi="Times New Roman" w:cs="Times New Roman"/>
           <w:lang w:val="vi-VN"/>
         </w:rPr>
-      </w:pPr>
+        <w:t>evelop</w:t>
+      </w:r>
+      <w:r>
+        <w:rPr>
+          <w:rFonts w:ascii="Times New Roman" w:hAnsi="Times New Roman" w:cs="Times New Roman"/>
+        </w:rPr>
+        <w:t>ed</w:t>
+      </w:r>
       <w:r>
         <w:rPr>
           <w:rFonts w:ascii="Times New Roman" w:hAnsi="Times New Roman" w:cs="Times New Roman"/>
           <w:lang w:val="vi-VN"/>
         </w:rPr>
-        <w:t>Responsible for developing door lock/unlock feature for Master Mcu using LIN.</w:t>
+        <w:t xml:space="preserve"> door </w:t>
+      </w:r>
+      <w:r>
+        <w:rPr>
+          <w:rFonts w:ascii="Times New Roman" w:hAnsi="Times New Roman" w:cs="Times New Roman"/>
+        </w:rPr>
+        <w:t xml:space="preserve">control </w:t>
+      </w:r>
+      <w:r>
+        <w:rPr>
+          <w:rFonts w:ascii="Times New Roman" w:hAnsi="Times New Roman" w:cs="Times New Roman"/>
+          <w:lang w:val="vi-VN"/>
+        </w:rPr>
+        <w:t>feature for Master using LIN</w:t>
+      </w:r>
+      <w:r>
+        <w:rPr>
+          <w:rFonts w:ascii="Times New Roman" w:hAnsi="Times New Roman" w:cs="Times New Roman"/>
+        </w:rPr>
+        <w:t xml:space="preserve"> protocol</w:t>
+      </w:r>
+      <w:r>
+        <w:rPr>
+          <w:rFonts w:ascii="Times New Roman" w:hAnsi="Times New Roman" w:cs="Times New Roman"/>
+          <w:lang w:val="vi-VN"/>
+        </w:rPr>
+        <w:t>.</w:t>
       </w:r>
       <w:r>
         <w:rPr>

</xml_diff>